<commit_message>
Update docs and  logo
</commit_message>
<xml_diff>
--- a/docs/Отзыв Прядкин.docx
+++ b/docs/Отзыв Прядкин.docx
@@ -53,6 +53,8 @@
           <w:szCs w:val="28"/>
         </w:rPr>
       </w:pPr>
+      <w:bookmarkStart w:id="0" w:name="_GoBack"/>
+      <w:bookmarkEnd w:id="0"/>
     </w:p>
     <w:p>
       <w:pPr>
@@ -154,8 +156,19 @@
           <w:u w:val="single"/>
         </w:rPr>
         <w:tab/>
-        <w:t>1-40 01 73 «Программное обеспечение информационных технологий »</w:t>
-      </w:r>
+        <w:t xml:space="preserve">1-40 01 73 «Программное обеспечение информационных </w:t>
+      </w:r>
+      <w:proofErr w:type="gramStart"/>
+      <w:r>
+        <w:rPr>
+          <w:rFonts w:ascii="Times New Roman" w:hAnsi="Times New Roman" w:cs="Times New Roman"/>
+          <w:sz w:val="28"/>
+          <w:szCs w:val="28"/>
+          <w:u w:val="single"/>
+        </w:rPr>
+        <w:t>технологий »</w:t>
+      </w:r>
+      <w:proofErr w:type="gramEnd"/>
       <w:r>
         <w:rPr>
           <w:rFonts w:ascii="Times New Roman" w:hAnsi="Times New Roman" w:cs="Times New Roman"/>
@@ -720,7 +733,27 @@
           <w:u w:val="single"/>
         </w:rPr>
         <w:tab/>
-        <w:t>За время работы слушатель проявил настойчивость и умения и навыки квалифицированно ставить и успешно решать как теоретические так и практические задачи в области программирования и информационных технологий.</w:t>
+        <w:t xml:space="preserve">За время работы слушатель проявил настойчивость и умения и навыки квалифицированно ставить и успешно решать как </w:t>
+      </w:r>
+      <w:proofErr w:type="gramStart"/>
+      <w:r>
+        <w:rPr>
+          <w:rFonts w:ascii="Times New Roman" w:hAnsi="Times New Roman"/>
+          <w:sz w:val="28"/>
+          <w:szCs w:val="28"/>
+          <w:u w:val="single"/>
+        </w:rPr>
+        <w:t>теоретические</w:t>
+      </w:r>
+      <w:proofErr w:type="gramEnd"/>
+      <w:r>
+        <w:rPr>
+          <w:rFonts w:ascii="Times New Roman" w:hAnsi="Times New Roman"/>
+          <w:sz w:val="28"/>
+          <w:szCs w:val="28"/>
+          <w:u w:val="single"/>
+        </w:rPr>
+        <w:t xml:space="preserve"> так и практические задачи в области программирования и информационных технологий.</w:t>
       </w:r>
     </w:p>
     <w:p>
@@ -867,6 +900,7 @@
           <w:rFonts w:ascii="Times New Roman" w:hAnsi="Times New Roman"/>
           <w:sz w:val="28"/>
           <w:szCs w:val="28"/>
+          <w:u w:val="single"/>
           <w:vertAlign w:val="superscript"/>
         </w:rPr>
       </w:pPr>
@@ -878,6 +912,25 @@
           <w:u w:val="single"/>
         </w:rPr>
         <w:tab/>
+      </w:r>
+      <w:r>
+        <w:rPr>
+          <w:rFonts w:ascii="Times New Roman" w:hAnsi="Times New Roman"/>
+          <w:sz w:val="28"/>
+          <w:szCs w:val="28"/>
+          <w:u w:val="single"/>
+        </w:rPr>
+        <w:t xml:space="preserve">     </w:t>
+      </w:r>
+      <w:r>
+        <w:rPr>
+          <w:rFonts w:eastAsia="Times New Roman" w:cs="Times New Roman"/>
+          <w:color w:val="000000"/>
+          <w:szCs w:val="28"/>
+          <w:u w:val="single"/>
+          <w:lang w:eastAsia="ru-RU"/>
+        </w:rPr>
+        <w:t>к.т.н., доц.</w:t>
       </w:r>
       <w:r>
         <w:rPr>
@@ -1023,6 +1076,27 @@
     </w:p>
     <w:p>
       <w:pPr>
+        <w:widowControl/>
+        <w:suppressAutoHyphens w:val="0"/>
+        <w:rPr>
+          <w:rFonts w:ascii="Times New Roman" w:hAnsi="Times New Roman"/>
+          <w:b/>
+          <w:sz w:val="28"/>
+          <w:szCs w:val="28"/>
+        </w:rPr>
+      </w:pPr>
+      <w:r>
+        <w:rPr>
+          <w:rFonts w:ascii="Times New Roman" w:hAnsi="Times New Roman"/>
+          <w:b/>
+          <w:sz w:val="28"/>
+          <w:szCs w:val="28"/>
+        </w:rPr>
+        <w:br w:type="page"/>
+      </w:r>
+    </w:p>
+    <w:p>
+      <w:pPr>
         <w:jc w:val="center"/>
         <w:rPr>
           <w:rFonts w:ascii="Times New Roman" w:hAnsi="Times New Roman"/>
@@ -1038,6 +1112,7 @@
           <w:sz w:val="28"/>
           <w:szCs w:val="28"/>
         </w:rPr>
+        <w:lastRenderedPageBreak/>
         <w:t>УО «Витебский государственный технологический университет»</w:t>
       </w:r>
     </w:p>
@@ -1091,7 +1166,6 @@
           <w:sz w:val="28"/>
           <w:szCs w:val="28"/>
         </w:rPr>
-        <w:lastRenderedPageBreak/>
         <w:t>РЕЦЕНЗИЯ</w:t>
       </w:r>
     </w:p>
@@ -1359,17 +1433,27 @@
           <w:sz w:val="28"/>
           <w:szCs w:val="28"/>
         </w:rPr>
-        <w:t xml:space="preserve">Допущен к защите « </w:t>
-      </w:r>
-      <w:r>
-        <w:rPr>
-          <w:rFonts w:ascii="Times New Roman" w:hAnsi="Times New Roman"/>
-          <w:sz w:val="28"/>
-          <w:szCs w:val="28"/>
-          <w:u w:val="single"/>
-        </w:rPr>
-        <w:tab/>
-      </w:r>
+        <w:t xml:space="preserve">Допущен к защите </w:t>
+      </w:r>
+      <w:proofErr w:type="gramStart"/>
+      <w:r>
+        <w:rPr>
+          <w:rFonts w:ascii="Times New Roman" w:hAnsi="Times New Roman"/>
+          <w:sz w:val="28"/>
+          <w:szCs w:val="28"/>
+        </w:rPr>
+        <w:t xml:space="preserve">« </w:t>
+      </w:r>
+      <w:r>
+        <w:rPr>
+          <w:rFonts w:ascii="Times New Roman" w:hAnsi="Times New Roman"/>
+          <w:sz w:val="28"/>
+          <w:szCs w:val="28"/>
+          <w:u w:val="single"/>
+        </w:rPr>
+        <w:tab/>
+      </w:r>
+      <w:proofErr w:type="gramEnd"/>
       <w:r>
         <w:rPr>
           <w:rFonts w:ascii="Times New Roman" w:hAnsi="Times New Roman"/>
@@ -1931,6 +2015,7 @@
           <w:szCs w:val="28"/>
         </w:rPr>
       </w:pPr>
+      <w:proofErr w:type="gramStart"/>
       <w:r>
         <w:rPr>
           <w:rFonts w:ascii="Times New Roman" w:hAnsi="Times New Roman"/>
@@ -1939,17 +2024,16 @@
         </w:rPr>
         <w:t xml:space="preserve">« </w:t>
       </w:r>
-      <w:bookmarkStart w:id="0" w:name="_GoBack"/>
-      <w:bookmarkEnd w:id="0"/>
-      <w:r>
-        <w:rPr>
-          <w:rFonts w:ascii="Times New Roman" w:hAnsi="Times New Roman"/>
-          <w:sz w:val="28"/>
-          <w:szCs w:val="28"/>
-          <w:u w:val="single"/>
-        </w:rPr>
-        <w:tab/>
-      </w:r>
+      <w:r>
+        <w:rPr>
+          <w:rFonts w:ascii="Times New Roman" w:hAnsi="Times New Roman"/>
+          <w:sz w:val="28"/>
+          <w:szCs w:val="28"/>
+          <w:u w:val="single"/>
+        </w:rPr>
+        <w:tab/>
+      </w:r>
+      <w:proofErr w:type="gramEnd"/>
       <w:r>
         <w:rPr>
           <w:rFonts w:ascii="Times New Roman" w:hAnsi="Times New Roman"/>

</xml_diff>